<commit_message>
Adding the most current resume for JPL Internship
</commit_message>
<xml_diff>
--- a/_site/SanchezMontana_Resume.docx
+++ b/_site/SanchezMontana_Resume.docx
@@ -158,7 +158,7 @@
         </w:rPr>
         <w:t xml:space="preserve"> - </w:t>
       </w:r>
-      <w:hyperlink r:id="rId5" w:history="1">
+      <w:hyperlink r:id="rId7" w:history="1">
         <w:r>
           <w:rPr>
             <w:rStyle w:val="Hyperlink"/>
@@ -173,11 +173,12 @@
     <w:p>
       <w:pPr>
         <w:spacing w:line="291" w:lineRule="exact"/>
-        <w:jc w:val="center"/>
         <w:rPr>
           <w:sz w:val="24"/>
         </w:rPr>
         <w:sectPr>
+          <w:footerReference w:type="even" r:id="rId8"/>
+          <w:footerReference w:type="default" r:id="rId9"/>
           <w:type w:val="continuous"/>
           <w:pgSz w:w="12240" w:h="15840"/>
           <w:pgMar w:top="700" w:right="1460" w:bottom="280" w:left="1340" w:header="720" w:footer="720" w:gutter="0"/>
@@ -190,123 +191,31 @@
     </w:p>
     <w:p>
       <w:pPr>
-        <w:pStyle w:val="BodyText"/>
-        <w:spacing w:before="6"/>
-        <w:rPr>
-          <w:b/>
-        </w:rPr>
-      </w:pPr>
-    </w:p>
-    <w:p>
-      <w:pPr>
-        <w:pStyle w:val="BodyText"/>
-        <w:spacing w:before="1" w:line="237" w:lineRule="auto"/>
-        <w:ind w:left="100"/>
-      </w:pPr>
-      <w:r>
-        <w:t>Computer</w:t>
-      </w:r>
-      <w:r>
-        <w:rPr>
-          <w:spacing w:val="-3"/>
-        </w:rPr>
-        <w:t xml:space="preserve"> </w:t>
-      </w:r>
-      <w:r>
-        <w:t>engineering</w:t>
-      </w:r>
-      <w:r>
-        <w:rPr>
-          <w:spacing w:val="-3"/>
-        </w:rPr>
-        <w:t xml:space="preserve"> </w:t>
-      </w:r>
-      <w:r>
-        <w:t>student</w:t>
-      </w:r>
-      <w:r>
-        <w:rPr>
-          <w:spacing w:val="-5"/>
-        </w:rPr>
-        <w:t xml:space="preserve"> </w:t>
-      </w:r>
-      <w:r>
-        <w:t>seeking</w:t>
-      </w:r>
-      <w:r>
-        <w:rPr>
-          <w:spacing w:val="-3"/>
-        </w:rPr>
-        <w:t xml:space="preserve"> </w:t>
-      </w:r>
-      <w:r>
-        <w:t>an</w:t>
-      </w:r>
-      <w:r>
-        <w:rPr>
-          <w:spacing w:val="-5"/>
-        </w:rPr>
-        <w:t xml:space="preserve"> </w:t>
-      </w:r>
-      <w:r>
-        <w:t>internship</w:t>
-      </w:r>
-      <w:r>
-        <w:rPr>
-          <w:spacing w:val="-5"/>
-        </w:rPr>
-        <w:t xml:space="preserve"> </w:t>
-      </w:r>
-      <w:r>
-        <w:t>with</w:t>
-      </w:r>
-      <w:r>
-        <w:rPr>
-          <w:spacing w:val="-5"/>
-        </w:rPr>
-        <w:t xml:space="preserve"> </w:t>
-      </w:r>
-      <w:r>
-        <w:t>NASA</w:t>
-      </w:r>
-      <w:r>
-        <w:rPr>
-          <w:spacing w:val="-3"/>
-        </w:rPr>
-        <w:t xml:space="preserve"> </w:t>
-      </w:r>
-      <w:r>
-        <w:t>Jet</w:t>
-      </w:r>
-      <w:r>
-        <w:rPr>
-          <w:spacing w:val="-4"/>
-        </w:rPr>
-        <w:t xml:space="preserve"> </w:t>
-      </w:r>
-      <w:r>
-        <w:t>Propulsion</w:t>
-      </w:r>
-      <w:r>
-        <w:rPr>
-          <w:spacing w:val="-5"/>
-        </w:rPr>
-        <w:t xml:space="preserve"> </w:t>
-      </w:r>
-      <w:r>
-        <w:t>Laboratory working in the computer engineering field.</w:t>
-      </w:r>
-    </w:p>
-    <w:p>
-      <w:pPr>
         <w:pStyle w:val="Heading1"/>
         <w:spacing w:before="292"/>
         <w:rPr>
+          <w:b w:val="0"/>
+          <w:bCs w:val="0"/>
           <w:u w:val="none"/>
         </w:rPr>
       </w:pPr>
-      <w:bookmarkStart w:id="3" w:name="Education"/>
-      <w:bookmarkEnd w:id="3"/>
+      <w:r>
+        <w:rPr>
+          <w:b w:val="0"/>
+          <w:bCs w:val="0"/>
+          <w:u w:val="none"/>
+        </w:rPr>
+        <w:t>I am a computer engineering student actively seeking an internship at NASA's Jet Propulsion Laboratory (JPL) in the computer engineering field. I am passionate about space exploration and eager to contribute my skills and knowledge to cutting-edge projects. My academic background and hands-on experience make me a strong candidate for an internship at JPL, where I hope to gain valuable experience and contribute to innovative engineering solutions.</w:t>
+      </w:r>
+    </w:p>
+    <w:p>
+      <w:pPr>
+        <w:pStyle w:val="Heading1"/>
+        <w:spacing w:before="292"/>
+        <w:rPr>
+          <w:u w:val="none"/>
+        </w:rPr>
+      </w:pPr>
       <w:r>
         <w:rPr>
           <w:spacing w:val="-2"/>
@@ -469,16 +378,6 @@
     <w:p>
       <w:pPr>
         <w:pStyle w:val="BodyText"/>
-      </w:pPr>
-    </w:p>
-    <w:p>
-      <w:pPr>
-        <w:pStyle w:val="BodyText"/>
-      </w:pPr>
-    </w:p>
-    <w:p>
-      <w:pPr>
-        <w:pStyle w:val="BodyText"/>
         <w:spacing w:before="1"/>
       </w:pPr>
     </w:p>
@@ -512,7 +411,7 @@
         <w:br w:type="column"/>
       </w:r>
       <w:r>
-        <w:t>Spring</w:t>
+        <w:t>September</w:t>
       </w:r>
       <w:r>
         <w:rPr>
@@ -521,22 +420,16 @@
         <w:t xml:space="preserve"> </w:t>
       </w:r>
       <w:r>
-        <w:t>2025/Year</w:t>
-      </w:r>
-      <w:r>
-        <w:rPr>
-          <w:spacing w:val="1"/>
-        </w:rPr>
-        <w:t xml:space="preserve"> </w:t>
-      </w:r>
-      <w:r>
-        <w:t>to</w:t>
+        <w:t>202</w:t>
+      </w:r>
+      <w:r>
+        <w:t xml:space="preserve">4 - </w:t>
       </w:r>
       <w:r>
         <w:rPr>
           <w:spacing w:val="-2"/>
         </w:rPr>
-        <w:t xml:space="preserve"> Present</w:t>
+        <w:t>Present</w:t>
       </w:r>
     </w:p>
     <w:p>
@@ -561,8 +454,8 @@
         <w:spacing w:before="292" w:line="484" w:lineRule="auto"/>
         <w:ind w:left="100" w:right="767"/>
       </w:pPr>
-      <w:bookmarkStart w:id="4" w:name="Work_Experience(s)_(could_also_be_“Volun"/>
-      <w:bookmarkEnd w:id="4"/>
+      <w:bookmarkStart w:id="3" w:name="Work_Experience(s)_(could_also_be_“Volun"/>
+      <w:bookmarkEnd w:id="3"/>
       <w:proofErr w:type="spellStart"/>
       <w:r>
         <w:rPr>
@@ -588,11 +481,13 @@
         <w:rPr>
           <w:spacing w:val="-5"/>
         </w:rPr>
-        <w:t xml:space="preserve"> </w:t>
-      </w:r>
-      <w:r>
-        <w:t>-</w:t>
-      </w:r>
+        <w:t xml:space="preserve">, </w:t>
+      </w:r>
+      <w:proofErr w:type="gramStart"/>
+      <w:r>
+        <w:t>2023</w:t>
+      </w:r>
+      <w:proofErr w:type="gramEnd"/>
       <w:r>
         <w:rPr>
           <w:spacing w:val="-5"/>
@@ -600,6 +495,9 @@
         <w:t xml:space="preserve"> </w:t>
       </w:r>
       <w:r>
+        <w:t xml:space="preserve">and 2022 - </w:t>
+      </w:r>
+      <w:r>
         <w:t>August</w:t>
       </w:r>
       <w:r>
@@ -609,97 +507,26 @@
         <w:t xml:space="preserve"> </w:t>
       </w:r>
       <w:r>
-        <w:t>2024,</w:t>
-      </w:r>
-      <w:r>
-        <w:rPr>
-          <w:spacing w:val="-5"/>
-        </w:rPr>
-        <w:t xml:space="preserve"> </w:t>
-      </w:r>
-      <w:r>
-        <w:t>July</w:t>
-      </w:r>
-      <w:r>
-        <w:rPr>
-          <w:spacing w:val="-5"/>
-        </w:rPr>
-        <w:t xml:space="preserve"> </w:t>
-      </w:r>
-      <w:r>
-        <w:t>2023</w:t>
-      </w:r>
-      <w:r>
-        <w:rPr>
-          <w:spacing w:val="-5"/>
-        </w:rPr>
-        <w:t xml:space="preserve"> </w:t>
-      </w:r>
-      <w:r>
-        <w:t>-</w:t>
-      </w:r>
-      <w:r>
-        <w:rPr>
-          <w:spacing w:val="-5"/>
-        </w:rPr>
-        <w:t xml:space="preserve"> </w:t>
-      </w:r>
-      <w:r>
-        <w:t>August</w:t>
-      </w:r>
-      <w:r>
-        <w:rPr>
-          <w:spacing w:val="-5"/>
-        </w:rPr>
-        <w:t xml:space="preserve"> </w:t>
-      </w:r>
-      <w:r>
-        <w:t>2023,</w:t>
-      </w:r>
-      <w:r>
-        <w:rPr>
-          <w:spacing w:val="-5"/>
-        </w:rPr>
-        <w:t xml:space="preserve"> </w:t>
-      </w:r>
-      <w:r>
-        <w:t>July</w:t>
-      </w:r>
-      <w:r>
-        <w:rPr>
-          <w:spacing w:val="-5"/>
-        </w:rPr>
-        <w:t xml:space="preserve"> </w:t>
-      </w:r>
-      <w:r>
-        <w:t>2022</w:t>
-      </w:r>
-      <w:r>
-        <w:rPr>
-          <w:spacing w:val="-5"/>
-        </w:rPr>
-        <w:t xml:space="preserve"> </w:t>
-      </w:r>
-      <w:r>
-        <w:t>-</w:t>
-      </w:r>
-      <w:r>
-        <w:rPr>
-          <w:spacing w:val="-5"/>
-        </w:rPr>
-        <w:t xml:space="preserve"> </w:t>
-      </w:r>
-      <w:r>
-        <w:t>August</w:t>
-      </w:r>
-      <w:r>
-        <w:rPr>
-          <w:spacing w:val="-5"/>
-        </w:rPr>
-        <w:t xml:space="preserve"> </w:t>
-      </w:r>
-      <w:r>
-        <w:t>2022 Summer Camp Counselor</w:t>
+        <w:t>202</w:t>
+      </w:r>
+      <w:r>
+        <w:t>4, 2023 and 202</w:t>
+      </w:r>
+      <w:r>
+        <w:t xml:space="preserve">4 </w:t>
+      </w:r>
+    </w:p>
+    <w:p>
+      <w:pPr>
+        <w:pStyle w:val="BodyText"/>
+        <w:tabs>
+          <w:tab w:val="left" w:pos="1539"/>
+        </w:tabs>
+        <w:spacing w:before="292" w:line="484" w:lineRule="auto"/>
+        <w:ind w:left="100" w:right="767"/>
+      </w:pPr>
+      <w:r>
+        <w:t>Summer Camp Counselor</w:t>
       </w:r>
     </w:p>
     <w:p>
@@ -709,117 +536,7 @@
         <w:ind w:left="100"/>
       </w:pPr>
       <w:r>
-        <w:t>Responsibilities</w:t>
-      </w:r>
-      <w:r>
-        <w:rPr>
-          <w:spacing w:val="-5"/>
-        </w:rPr>
-        <w:t xml:space="preserve"> </w:t>
-      </w:r>
-      <w:r>
-        <w:t>included</w:t>
-      </w:r>
-      <w:r>
-        <w:rPr>
-          <w:spacing w:val="-6"/>
-        </w:rPr>
-        <w:t xml:space="preserve"> </w:t>
-      </w:r>
-      <w:r>
-        <w:t>supervising</w:t>
-      </w:r>
-      <w:r>
-        <w:rPr>
-          <w:spacing w:val="-6"/>
-        </w:rPr>
-        <w:t xml:space="preserve"> </w:t>
-      </w:r>
-      <w:r>
-        <w:t>campers,</w:t>
-      </w:r>
-      <w:r>
-        <w:rPr>
-          <w:spacing w:val="-6"/>
-        </w:rPr>
-        <w:t xml:space="preserve"> </w:t>
-      </w:r>
-      <w:r>
-        <w:rPr>
-          <w:spacing w:val="-6"/>
-        </w:rPr>
-        <w:t xml:space="preserve">administering </w:t>
-      </w:r>
-      <w:r>
-        <w:t>first</w:t>
-      </w:r>
-      <w:r>
-        <w:rPr>
-          <w:spacing w:val="-6"/>
-        </w:rPr>
-        <w:t xml:space="preserve"> </w:t>
-      </w:r>
-      <w:r>
-        <w:t>aid,</w:t>
-      </w:r>
-      <w:r>
-        <w:rPr>
-          <w:spacing w:val="-6"/>
-        </w:rPr>
-        <w:t xml:space="preserve"> </w:t>
-      </w:r>
-      <w:r>
-        <w:rPr>
-          <w:spacing w:val="-6"/>
-        </w:rPr>
-        <w:t xml:space="preserve">provide </w:t>
-      </w:r>
-      <w:r>
-        <w:t>archery</w:t>
-      </w:r>
-      <w:r>
-        <w:rPr>
-          <w:spacing w:val="-6"/>
-        </w:rPr>
-        <w:t xml:space="preserve"> </w:t>
-      </w:r>
-      <w:r>
-        <w:t>instruction,</w:t>
-      </w:r>
-      <w:r>
-        <w:rPr>
-          <w:spacing w:val="-6"/>
-        </w:rPr>
-        <w:t xml:space="preserve"> </w:t>
-      </w:r>
-      <w:r>
-        <w:t>leading</w:t>
-      </w:r>
-      <w:r>
-        <w:rPr>
-          <w:spacing w:val="-6"/>
-        </w:rPr>
-        <w:t xml:space="preserve"> </w:t>
-      </w:r>
-      <w:r>
-        <w:t xml:space="preserve">camp </w:t>
-      </w:r>
-      <w:bookmarkStart w:id="5" w:name="Academic_Experiences"/>
-      <w:bookmarkEnd w:id="5"/>
-      <w:r>
-        <w:t>activities, and organizing camp sing-a-longs.</w:t>
-      </w:r>
-      <w:r>
-        <w:t xml:space="preserve"> Collaborated with lead counselor in forming outdoor events for age groups K through 8</w:t>
-      </w:r>
-      <w:r>
-        <w:rPr>
-          <w:vertAlign w:val="superscript"/>
-        </w:rPr>
-        <w:t>th</w:t>
-      </w:r>
-      <w:r>
-        <w:t>. Mentored campers on Nature Hikes teaching about local wildlife and outdoor safety.</w:t>
+        <w:t>My responsibilities included overseeing campers, providing first aid, teaching archery, leading various camp activities, and organizing camp sing-a-longs. I worked closely with the lead counselor to plan outdoor events for campers from kindergarten through 8th grade. I also mentored campers during nature hikes, sharing knowledge about local wildlife and emphasizing outdoor safety.</w:t>
       </w:r>
     </w:p>
     <w:p>
@@ -851,19 +568,6 @@
     </w:p>
     <w:p>
       <w:pPr>
-        <w:pStyle w:val="BodyText"/>
-        <w:spacing w:before="1" w:line="242" w:lineRule="auto"/>
-        <w:ind w:left="100"/>
-      </w:pPr>
-    </w:p>
-    <w:p>
-      <w:pPr>
-        <w:pStyle w:val="BodyText"/>
-        <w:spacing w:before="1" w:line="242" w:lineRule="auto"/>
-      </w:pPr>
-    </w:p>
-    <w:p>
-      <w:pPr>
         <w:pStyle w:val="Heading1"/>
         <w:spacing w:before="288"/>
         <w:rPr>
@@ -892,8 +596,8 @@
         <w:spacing w:before="292" w:line="242" w:lineRule="auto"/>
         <w:ind w:left="100" w:right="147"/>
       </w:pPr>
-      <w:bookmarkStart w:id="6" w:name="Related_Coursework"/>
-      <w:bookmarkEnd w:id="6"/>
+      <w:bookmarkStart w:id="4" w:name="Related_Coursework"/>
+      <w:bookmarkEnd w:id="4"/>
       <w:r>
         <w:t xml:space="preserve">High School Senior </w:t>
       </w:r>
@@ -908,7 +612,10 @@
         <w:ind w:left="100" w:right="147"/>
       </w:pPr>
       <w:r>
-        <w:t>Developed a video game in Python based of Nintendo’s Super Mario Brothers.</w:t>
+        <w:t xml:space="preserve">developed a video game in Python inspired by Nintendo’s Super Mario Brothers. </w:t>
+      </w:r>
+      <w:r>
+        <w:t>I developed the logic for the game environment, allowing users to control sprites through the keyboard interface. I wrote functions to manage jump sequences and boundary layers within the game. Additionally, the code I implemented tracked game statistics, including the number of lives, levels played, and the player's score.</w:t>
       </w:r>
     </w:p>
     <w:p>
@@ -917,15 +624,6 @@
         <w:spacing w:before="292" w:line="242" w:lineRule="auto"/>
         <w:ind w:left="100" w:right="147"/>
       </w:pPr>
-      <w:r>
-        <w:t xml:space="preserve">Created logic for the game environment simulating sprites that a user could control via the keyboard interface. Wrote functions that handled the jump sequences and boundary layers of the game. The code implemented also kept track of game stats which included, </w:t>
-      </w:r>
-      <w:r>
-        <w:t>number</w:t>
-      </w:r>
-      <w:r>
-        <w:t xml:space="preserve"> of lives, levels played and score.</w:t>
-      </w:r>
     </w:p>
     <w:p>
       <w:pPr>
@@ -933,9 +631,6 @@
         <w:spacing w:before="292" w:line="242" w:lineRule="auto"/>
         <w:ind w:left="100" w:right="147"/>
       </w:pPr>
-      <w:r>
-        <w:t>High School Robotics Team:</w:t>
-      </w:r>
     </w:p>
     <w:p>
       <w:pPr>
@@ -944,10 +639,18 @@
         <w:ind w:left="100" w:right="147"/>
       </w:pPr>
       <w:r>
-        <w:t xml:space="preserve">Reverse engineered functionality of a preexisting robot that was built by previous year’s team. Implemented java methods to handle actions of the robots control actuators for movements that were required. Built and wired new pieces and programed the components mobility of those parts. </w:t>
-      </w:r>
-      <w:r>
-        <w:t xml:space="preserve"> </w:t>
+        <w:lastRenderedPageBreak/>
+        <w:t>High School Robotics Team:</w:t>
+      </w:r>
+    </w:p>
+    <w:p>
+      <w:pPr>
+        <w:pStyle w:val="BodyText"/>
+        <w:spacing w:before="292" w:line="242" w:lineRule="auto"/>
+        <w:ind w:left="100" w:right="147"/>
+      </w:pPr>
+      <w:r>
+        <w:t>I reverse-engineered the functionality of a robot built by the previous year's team. I implemented Java methods to control the robot's actuators for the necessary movements. I also built and wired new components and programmed them to ensure everything worked seamlessly.</w:t>
       </w:r>
     </w:p>
     <w:p>
@@ -959,7 +662,6 @@
         </w:rPr>
       </w:pPr>
       <w:r>
-        <w:lastRenderedPageBreak/>
         <w:t>Related</w:t>
       </w:r>
       <w:r>
@@ -1014,8 +716,8 @@
         <w:spacing w:before="292"/>
         <w:ind w:left="100"/>
       </w:pPr>
-      <w:bookmarkStart w:id="7" w:name="Extracurricular_Activities"/>
-      <w:bookmarkEnd w:id="7"/>
+      <w:bookmarkStart w:id="5" w:name="Extracurricular_Activities"/>
+      <w:bookmarkEnd w:id="5"/>
       <w:r>
         <w:t>Python,</w:t>
       </w:r>
@@ -1131,186 +833,21 @@
     <w:p>
       <w:pPr>
         <w:pStyle w:val="BodyText"/>
-        <w:spacing w:before="5"/>
-      </w:pPr>
-      <w:r>
-        <w:t>Audio Engineer</w:t>
-      </w:r>
-      <w:r>
-        <w:t xml:space="preserve"> for </w:t>
-      </w:r>
-      <w:r>
-        <w:t xml:space="preserve">high </w:t>
-      </w:r>
-      <w:r>
-        <w:t>schools</w:t>
-      </w:r>
-      <w:r>
-        <w:t>’</w:t>
-      </w:r>
-      <w:r>
-        <w:t xml:space="preserve"> music events. </w:t>
-      </w:r>
-      <w:r>
-        <w:t>Guitar m</w:t>
-      </w:r>
-      <w:r>
-        <w:t xml:space="preserve">entor for </w:t>
-      </w:r>
-      <w:r>
-        <w:t xml:space="preserve">high </w:t>
-      </w:r>
-      <w:r>
-        <w:t>school bands performances</w:t>
-      </w:r>
-      <w:r>
-        <w:t xml:space="preserve">. Mentor for High School Robotics Team </w:t>
-      </w:r>
-      <w:r>
-        <w:t xml:space="preserve">  </w:t>
-      </w:r>
-    </w:p>
-    <w:p>
-      <w:pPr>
-        <w:pStyle w:val="BodyText"/>
         <w:ind w:left="100"/>
       </w:pPr>
       <w:r>
-        <w:rPr>
-          <w:color w:val="FF0000"/>
-        </w:rPr>
-        <w:t>Additional</w:t>
-      </w:r>
-      <w:r>
-        <w:rPr>
-          <w:color w:val="FF0000"/>
-          <w:spacing w:val="1"/>
-        </w:rPr>
-        <w:t xml:space="preserve"> </w:t>
-      </w:r>
-      <w:r>
-        <w:rPr>
-          <w:color w:val="FF0000"/>
-          <w:spacing w:val="-2"/>
-        </w:rPr>
-        <w:t>Sections:</w:t>
-      </w:r>
-    </w:p>
-    <w:p>
-      <w:pPr>
-        <w:pStyle w:val="BodyText"/>
-        <w:spacing w:before="33"/>
-      </w:pPr>
-    </w:p>
-    <w:p>
-      <w:pPr>
-        <w:pStyle w:val="ListParagraph"/>
-        <w:numPr>
-          <w:ilvl w:val="0"/>
-          <w:numId w:val="1"/>
-        </w:numPr>
+        <w:t>I served as an Audio Engineer for my high school's music events, ensuring sound quality and technical support during performances. I also mentored high school bands, providing guidance on guitar techniques and performance skills. Additionally, I acted as a mentor for the high school robotics team, offering support and expertise in their projects.</w:t>
+      </w:r>
+    </w:p>
+    <w:p>
+      <w:pPr>
         <w:tabs>
           <w:tab w:val="left" w:pos="833"/>
         </w:tabs>
-        <w:spacing w:line="306" w:lineRule="exact"/>
-        <w:ind w:left="833" w:hanging="360"/>
         <w:rPr>
           <w:sz w:val="24"/>
         </w:rPr>
       </w:pPr>
-      <w:r>
-        <w:rPr>
-          <w:color w:val="FF0000"/>
-          <w:sz w:val="24"/>
-        </w:rPr>
-        <w:t>Academic</w:t>
-      </w:r>
-      <w:r>
-        <w:rPr>
-          <w:color w:val="FF0000"/>
-          <w:spacing w:val="-9"/>
-          <w:sz w:val="24"/>
-        </w:rPr>
-        <w:t xml:space="preserve"> </w:t>
-      </w:r>
-      <w:r>
-        <w:rPr>
-          <w:color w:val="FF0000"/>
-          <w:spacing w:val="-2"/>
-          <w:sz w:val="24"/>
-        </w:rPr>
-        <w:t>Publications/Presentations</w:t>
-      </w:r>
-    </w:p>
-    <w:p>
-      <w:pPr>
-        <w:pStyle w:val="ListParagraph"/>
-        <w:numPr>
-          <w:ilvl w:val="0"/>
-          <w:numId w:val="1"/>
-        </w:numPr>
-        <w:tabs>
-          <w:tab w:val="left" w:pos="833"/>
-        </w:tabs>
-        <w:ind w:left="833" w:hanging="360"/>
-        <w:rPr>
-          <w:sz w:val="24"/>
-        </w:rPr>
-      </w:pPr>
-      <w:r>
-        <w:rPr>
-          <w:color w:val="FF0000"/>
-          <w:sz w:val="24"/>
-        </w:rPr>
-        <w:t>Awards</w:t>
-      </w:r>
-      <w:r>
-        <w:rPr>
-          <w:color w:val="FF0000"/>
-          <w:spacing w:val="-1"/>
-          <w:sz w:val="24"/>
-        </w:rPr>
-        <w:t xml:space="preserve"> </w:t>
-      </w:r>
-      <w:r>
-        <w:rPr>
-          <w:color w:val="FF0000"/>
-          <w:sz w:val="24"/>
-        </w:rPr>
-        <w:t xml:space="preserve">&amp; </w:t>
-      </w:r>
-      <w:r>
-        <w:rPr>
-          <w:color w:val="FF0000"/>
-          <w:spacing w:val="-2"/>
-          <w:sz w:val="24"/>
-        </w:rPr>
-        <w:t>Honors</w:t>
-      </w:r>
-    </w:p>
-    <w:p>
-      <w:pPr>
-        <w:pStyle w:val="ListParagraph"/>
-        <w:numPr>
-          <w:ilvl w:val="0"/>
-          <w:numId w:val="1"/>
-        </w:numPr>
-        <w:tabs>
-          <w:tab w:val="left" w:pos="833"/>
-        </w:tabs>
-        <w:ind w:left="833" w:hanging="360"/>
-        <w:rPr>
-          <w:sz w:val="24"/>
-        </w:rPr>
-      </w:pPr>
-      <w:r>
-        <w:rPr>
-          <w:color w:val="FF0000"/>
-          <w:spacing w:val="-2"/>
-          <w:sz w:val="24"/>
-        </w:rPr>
-        <w:t>Hobbies/Interests</w:t>
-      </w:r>
     </w:p>
     <w:sectPr>
       <w:type w:val="continuous"/>
@@ -1320,6 +857,186 @@
     </w:sectPr>
   </w:body>
 </w:document>
+</file>
+
+<file path=word/endnotes.xml><?xml version="1.0" encoding="utf-8"?>
+<w:endnotes xmlns:wpc="http://schemas.microsoft.com/office/word/2010/wordprocessingCanvas" xmlns:cx="http://schemas.microsoft.com/office/drawing/2014/chartex" xmlns:cx1="http://schemas.microsoft.com/office/drawing/2015/9/8/chartex" xmlns:cx2="http://schemas.microsoft.com/office/drawing/2015/10/21/chartex" xmlns:cx3="http://schemas.microsoft.com/office/drawing/2016/5/9/chartex" xmlns:cx4="http://schemas.microsoft.com/office/drawing/2016/5/10/chartex" xmlns:cx5="http://schemas.microsoft.com/office/drawing/2016/5/11/chartex" xmlns:cx6="http://schemas.microsoft.com/office/drawing/2016/5/12/chartex" xmlns:cx7="http://schemas.microsoft.com/office/drawing/2016/5/13/chartex" xmlns:cx8="http://schemas.microsoft.com/office/drawing/2016/5/14/chartex" xmlns:mc="http://schemas.openxmlformats.org/markup-compatibility/2006" xmlns:aink="http://schemas.microsoft.com/office/drawing/2016/ink" xmlns:am3d="http://schemas.microsoft.com/office/drawing/2017/model3d" xmlns:o="urn:schemas-microsoft-com:office:office" xmlns:oel="http://schemas.microsoft.com/office/2019/extlst" xmlns:r="http://schemas.openxmlformats.org/officeDocument/2006/relationships" xmlns:m="http://schemas.openxmlformats.org/officeDocument/2006/math" xmlns:v="urn:schemas-microsoft-com:vml" xmlns:wp14="http://schemas.microsoft.com/office/word/2010/wordprocessingDrawing" xmlns:wp="http://schemas.openxmlformats.org/drawingml/2006/wordprocessingDrawing" xmlns:w10="urn:schemas-microsoft-com:office:word" xmlns:w="http://schemas.openxmlformats.org/wordprocessingml/2006/main" xmlns:w14="http://schemas.microsoft.com/office/word/2010/wordml" xmlns:w15="http://schemas.microsoft.com/office/word/2012/wordml" xmlns:w16cex="http://schemas.microsoft.com/office/word/2018/wordml/cex" xmlns:w16cid="http://schemas.microsoft.com/office/word/2016/wordml/cid" xmlns:w16="http://schemas.microsoft.com/office/word/2018/wordml" xmlns:w16du="http://schemas.microsoft.com/office/word/2023/wordml/word16du" xmlns:w16sdtdh="http://schemas.microsoft.com/office/word/2020/wordml/sdtdatahash" xmlns:w16sdtfl="http://schemas.microsoft.com/office/word/2024/wordml/sdtformatlock" xmlns:w16se="http://schemas.microsoft.com/office/word/2015/wordml/symex" xmlns:wpg="http://schemas.microsoft.com/office/word/2010/wordprocessingGroup" xmlns:wpi="http://schemas.microsoft.com/office/word/2010/wordprocessingInk" xmlns:wne="http://schemas.microsoft.com/office/word/2006/wordml" xmlns:wps="http://schemas.microsoft.com/office/word/2010/wordprocessingShape" mc:Ignorable="w14 w15 w16se w16cid w16 w16cex w16sdtdh w16sdtfl w16du wp14">
+  <w:endnote w:type="separator" w:id="-1">
+    <w:p>
+      <w:r>
+        <w:separator/>
+      </w:r>
+    </w:p>
+  </w:endnote>
+  <w:endnote w:type="continuationSeparator" w:id="0">
+    <w:p>
+      <w:r>
+        <w:continuationSeparator/>
+      </w:r>
+    </w:p>
+  </w:endnote>
+</w:endnotes>
+</file>
+
+<file path=word/footer1.xml><?xml version="1.0" encoding="utf-8"?>
+<w:ftr xmlns:wpc="http://schemas.microsoft.com/office/word/2010/wordprocessingCanvas" xmlns:cx="http://schemas.microsoft.com/office/drawing/2014/chartex" xmlns:cx1="http://schemas.microsoft.com/office/drawing/2015/9/8/chartex" xmlns:cx2="http://schemas.microsoft.com/office/drawing/2015/10/21/chartex" xmlns:cx3="http://schemas.microsoft.com/office/drawing/2016/5/9/chartex" xmlns:cx4="http://schemas.microsoft.com/office/drawing/2016/5/10/chartex" xmlns:cx5="http://schemas.microsoft.com/office/drawing/2016/5/11/chartex" xmlns:cx6="http://schemas.microsoft.com/office/drawing/2016/5/12/chartex" xmlns:cx7="http://schemas.microsoft.com/office/drawing/2016/5/13/chartex" xmlns:cx8="http://schemas.microsoft.com/office/drawing/2016/5/14/chartex" xmlns:mc="http://schemas.openxmlformats.org/markup-compatibility/2006" xmlns:aink="http://schemas.microsoft.com/office/drawing/2016/ink" xmlns:am3d="http://schemas.microsoft.com/office/drawing/2017/model3d" xmlns:o="urn:schemas-microsoft-com:office:office" xmlns:oel="http://schemas.microsoft.com/office/2019/extlst" xmlns:r="http://schemas.openxmlformats.org/officeDocument/2006/relationships" xmlns:m="http://schemas.openxmlformats.org/officeDocument/2006/math" xmlns:v="urn:schemas-microsoft-com:vml" xmlns:wp14="http://schemas.microsoft.com/office/word/2010/wordprocessingDrawing" xmlns:wp="http://schemas.openxmlformats.org/drawingml/2006/wordprocessingDrawing" xmlns:w10="urn:schemas-microsoft-com:office:word" xmlns:w="http://schemas.openxmlformats.org/wordprocessingml/2006/main" xmlns:w14="http://schemas.microsoft.com/office/word/2010/wordml" xmlns:w15="http://schemas.microsoft.com/office/word/2012/wordml" xmlns:w16cex="http://schemas.microsoft.com/office/word/2018/wordml/cex" xmlns:w16cid="http://schemas.microsoft.com/office/word/2016/wordml/cid" xmlns:w16="http://schemas.microsoft.com/office/word/2018/wordml" xmlns:w16du="http://schemas.microsoft.com/office/word/2023/wordml/word16du" xmlns:w16sdtdh="http://schemas.microsoft.com/office/word/2020/wordml/sdtdatahash" xmlns:w16sdtfl="http://schemas.microsoft.com/office/word/2024/wordml/sdtformatlock" xmlns:w16se="http://schemas.microsoft.com/office/word/2015/wordml/symex" xmlns:wpg="http://schemas.microsoft.com/office/word/2010/wordprocessingGroup" xmlns:wpi="http://schemas.microsoft.com/office/word/2010/wordprocessingInk" xmlns:wne="http://schemas.microsoft.com/office/word/2006/wordml" xmlns:wps="http://schemas.microsoft.com/office/word/2010/wordprocessingShape" mc:Ignorable="w14 w15 w16se w16cid w16 w16cex w16sdtdh w16sdtfl w16du wp14">
+  <w:sdt>
+    <w:sdtPr>
+      <w:rPr>
+        <w:rStyle w:val="PageNumber"/>
+      </w:rPr>
+      <w:id w:val="1316214158"/>
+      <w:docPartObj>
+        <w:docPartGallery w:val="Page Numbers (Bottom of Page)"/>
+        <w:docPartUnique/>
+      </w:docPartObj>
+    </w:sdtPr>
+    <w:sdtContent>
+      <w:p>
+        <w:pPr>
+          <w:pStyle w:val="Footer"/>
+          <w:framePr w:wrap="none" w:vAnchor="text" w:hAnchor="margin" w:xAlign="right" w:y="1"/>
+          <w:rPr>
+            <w:rStyle w:val="PageNumber"/>
+          </w:rPr>
+        </w:pPr>
+        <w:r>
+          <w:rPr>
+            <w:rStyle w:val="PageNumber"/>
+          </w:rPr>
+          <w:fldChar w:fldCharType="begin"/>
+        </w:r>
+        <w:r>
+          <w:rPr>
+            <w:rStyle w:val="PageNumber"/>
+          </w:rPr>
+          <w:instrText xml:space="preserve"> PAGE </w:instrText>
+        </w:r>
+        <w:r>
+          <w:rPr>
+            <w:rStyle w:val="PageNumber"/>
+          </w:rPr>
+          <w:fldChar w:fldCharType="end"/>
+        </w:r>
+      </w:p>
+    </w:sdtContent>
+  </w:sdt>
+  <w:p>
+    <w:pPr>
+      <w:pStyle w:val="Footer"/>
+      <w:ind w:right="360"/>
+    </w:pPr>
+  </w:p>
+</w:ftr>
+</file>
+
+<file path=word/footer2.xml><?xml version="1.0" encoding="utf-8"?>
+<w:ftr xmlns:wpc="http://schemas.microsoft.com/office/word/2010/wordprocessingCanvas" xmlns:cx="http://schemas.microsoft.com/office/drawing/2014/chartex" xmlns:cx1="http://schemas.microsoft.com/office/drawing/2015/9/8/chartex" xmlns:cx2="http://schemas.microsoft.com/office/drawing/2015/10/21/chartex" xmlns:cx3="http://schemas.microsoft.com/office/drawing/2016/5/9/chartex" xmlns:cx4="http://schemas.microsoft.com/office/drawing/2016/5/10/chartex" xmlns:cx5="http://schemas.microsoft.com/office/drawing/2016/5/11/chartex" xmlns:cx6="http://schemas.microsoft.com/office/drawing/2016/5/12/chartex" xmlns:cx7="http://schemas.microsoft.com/office/drawing/2016/5/13/chartex" xmlns:cx8="http://schemas.microsoft.com/office/drawing/2016/5/14/chartex" xmlns:mc="http://schemas.openxmlformats.org/markup-compatibility/2006" xmlns:aink="http://schemas.microsoft.com/office/drawing/2016/ink" xmlns:am3d="http://schemas.microsoft.com/office/drawing/2017/model3d" xmlns:o="urn:schemas-microsoft-com:office:office" xmlns:oel="http://schemas.microsoft.com/office/2019/extlst" xmlns:r="http://schemas.openxmlformats.org/officeDocument/2006/relationships" xmlns:m="http://schemas.openxmlformats.org/officeDocument/2006/math" xmlns:v="urn:schemas-microsoft-com:vml" xmlns:wp14="http://schemas.microsoft.com/office/word/2010/wordprocessingDrawing" xmlns:wp="http://schemas.openxmlformats.org/drawingml/2006/wordprocessingDrawing" xmlns:w10="urn:schemas-microsoft-com:office:word" xmlns:w="http://schemas.openxmlformats.org/wordprocessingml/2006/main" xmlns:w14="http://schemas.microsoft.com/office/word/2010/wordml" xmlns:w15="http://schemas.microsoft.com/office/word/2012/wordml" xmlns:w16cex="http://schemas.microsoft.com/office/word/2018/wordml/cex" xmlns:w16cid="http://schemas.microsoft.com/office/word/2016/wordml/cid" xmlns:w16="http://schemas.microsoft.com/office/word/2018/wordml" xmlns:w16du="http://schemas.microsoft.com/office/word/2023/wordml/word16du" xmlns:w16sdtdh="http://schemas.microsoft.com/office/word/2020/wordml/sdtdatahash" xmlns:w16sdtfl="http://schemas.microsoft.com/office/word/2024/wordml/sdtformatlock" xmlns:w16se="http://schemas.microsoft.com/office/word/2015/wordml/symex" xmlns:wpg="http://schemas.microsoft.com/office/word/2010/wordprocessingGroup" xmlns:wpi="http://schemas.microsoft.com/office/word/2010/wordprocessingInk" xmlns:wne="http://schemas.microsoft.com/office/word/2006/wordml" xmlns:wps="http://schemas.microsoft.com/office/word/2010/wordprocessingShape" mc:Ignorable="w14 w15 w16se w16cid w16 w16cex w16sdtdh w16sdtfl w16du wp14">
+  <w:sdt>
+    <w:sdtPr>
+      <w:rPr>
+        <w:rStyle w:val="PageNumber"/>
+      </w:rPr>
+      <w:id w:val="473648061"/>
+      <w:docPartObj>
+        <w:docPartGallery w:val="Page Numbers (Bottom of Page)"/>
+        <w:docPartUnique/>
+      </w:docPartObj>
+    </w:sdtPr>
+    <w:sdtContent>
+      <w:p>
+        <w:pPr>
+          <w:pStyle w:val="Footer"/>
+          <w:framePr w:wrap="none" w:vAnchor="text" w:hAnchor="margin" w:xAlign="right" w:y="1"/>
+          <w:rPr>
+            <w:rStyle w:val="PageNumber"/>
+          </w:rPr>
+        </w:pPr>
+        <w:r>
+          <w:rPr>
+            <w:rStyle w:val="PageNumber"/>
+          </w:rPr>
+          <w:t xml:space="preserve">Page </w:t>
+        </w:r>
+        <w:r>
+          <w:rPr>
+            <w:rStyle w:val="PageNumber"/>
+          </w:rPr>
+          <w:fldChar w:fldCharType="begin"/>
+        </w:r>
+        <w:r>
+          <w:rPr>
+            <w:rStyle w:val="PageNumber"/>
+          </w:rPr>
+          <w:instrText xml:space="preserve"> PAGE </w:instrText>
+        </w:r>
+        <w:r>
+          <w:rPr>
+            <w:rStyle w:val="PageNumber"/>
+          </w:rPr>
+          <w:fldChar w:fldCharType="separate"/>
+        </w:r>
+        <w:r>
+          <w:rPr>
+            <w:rStyle w:val="PageNumber"/>
+            <w:noProof/>
+          </w:rPr>
+          <w:t>1</w:t>
+        </w:r>
+        <w:r>
+          <w:rPr>
+            <w:rStyle w:val="PageNumber"/>
+          </w:rPr>
+          <w:fldChar w:fldCharType="end"/>
+        </w:r>
+      </w:p>
+    </w:sdtContent>
+  </w:sdt>
+  <w:p>
+    <w:pPr>
+      <w:pStyle w:val="Footer"/>
+      <w:ind w:right="360"/>
+    </w:pPr>
+    <w:r>
+      <w:t xml:space="preserve">Sanchez, </w:t>
+    </w:r>
+    <w:proofErr w:type="gramStart"/>
+    <w:r>
+      <w:t>Montana  -</w:t>
+    </w:r>
+    <w:proofErr w:type="gramEnd"/>
+    <w:r>
+      <w:t xml:space="preserve"> Resume </w:t>
+    </w:r>
+    <w:r>
+      <w:tab/>
+    </w:r>
+  </w:p>
+  <w:p>
+    <w:pPr>
+      <w:pStyle w:val="Footer"/>
+    </w:pPr>
+  </w:p>
+</w:ftr>
+</file>
+
+<file path=word/footnotes.xml><?xml version="1.0" encoding="utf-8"?>
+<w:footnotes xmlns:wpc="http://schemas.microsoft.com/office/word/2010/wordprocessingCanvas" xmlns:cx="http://schemas.microsoft.com/office/drawing/2014/chartex" xmlns:cx1="http://schemas.microsoft.com/office/drawing/2015/9/8/chartex" xmlns:cx2="http://schemas.microsoft.com/office/drawing/2015/10/21/chartex" xmlns:cx3="http://schemas.microsoft.com/office/drawing/2016/5/9/chartex" xmlns:cx4="http://schemas.microsoft.com/office/drawing/2016/5/10/chartex" xmlns:cx5="http://schemas.microsoft.com/office/drawing/2016/5/11/chartex" xmlns:cx6="http://schemas.microsoft.com/office/drawing/2016/5/12/chartex" xmlns:cx7="http://schemas.microsoft.com/office/drawing/2016/5/13/chartex" xmlns:cx8="http://schemas.microsoft.com/office/drawing/2016/5/14/chartex" xmlns:mc="http://schemas.openxmlformats.org/markup-compatibility/2006" xmlns:aink="http://schemas.microsoft.com/office/drawing/2016/ink" xmlns:am3d="http://schemas.microsoft.com/office/drawing/2017/model3d" xmlns:o="urn:schemas-microsoft-com:office:office" xmlns:oel="http://schemas.microsoft.com/office/2019/extlst" xmlns:r="http://schemas.openxmlformats.org/officeDocument/2006/relationships" xmlns:m="http://schemas.openxmlformats.org/officeDocument/2006/math" xmlns:v="urn:schemas-microsoft-com:vml" xmlns:wp14="http://schemas.microsoft.com/office/word/2010/wordprocessingDrawing" xmlns:wp="http://schemas.openxmlformats.org/drawingml/2006/wordprocessingDrawing" xmlns:w10="urn:schemas-microsoft-com:office:word" xmlns:w="http://schemas.openxmlformats.org/wordprocessingml/2006/main" xmlns:w14="http://schemas.microsoft.com/office/word/2010/wordml" xmlns:w15="http://schemas.microsoft.com/office/word/2012/wordml" xmlns:w16cex="http://schemas.microsoft.com/office/word/2018/wordml/cex" xmlns:w16cid="http://schemas.microsoft.com/office/word/2016/wordml/cid" xmlns:w16="http://schemas.microsoft.com/office/word/2018/wordml" xmlns:w16du="http://schemas.microsoft.com/office/word/2023/wordml/word16du" xmlns:w16sdtdh="http://schemas.microsoft.com/office/word/2020/wordml/sdtdatahash" xmlns:w16sdtfl="http://schemas.microsoft.com/office/word/2024/wordml/sdtformatlock" xmlns:w16se="http://schemas.microsoft.com/office/word/2015/wordml/symex" xmlns:wpg="http://schemas.microsoft.com/office/word/2010/wordprocessingGroup" xmlns:wpi="http://schemas.microsoft.com/office/word/2010/wordprocessingInk" xmlns:wne="http://schemas.microsoft.com/office/word/2006/wordml" xmlns:wps="http://schemas.microsoft.com/office/word/2010/wordprocessingShape" mc:Ignorable="w14 w15 w16se w16cid w16 w16cex w16sdtdh w16sdtfl w16du wp14">
+  <w:footnote w:type="separator" w:id="-1">
+    <w:p>
+      <w:r>
+        <w:separator/>
+      </w:r>
+    </w:p>
+  </w:footnote>
+  <w:footnote w:type="continuationSeparator" w:id="0">
+    <w:p>
+      <w:r>
+        <w:continuationSeparator/>
+      </w:r>
+    </w:p>
+  </w:footnote>
+</w:footnotes>
 </file>
 
 <file path=word/numbering.xml><?xml version="1.0" encoding="utf-8"?>
@@ -2557,6 +2274,62 @@
       <w:shd w:val="clear" w:color="auto" w:fill="E1DFDD"/>
     </w:rPr>
   </w:style>
+  <w:style w:type="paragraph" w:styleId="Header">
+    <w:name w:val="header"/>
+    <w:basedOn w:val="Normal"/>
+    <w:link w:val="HeaderChar"/>
+    <w:uiPriority w:val="99"/>
+    <w:unhideWhenUsed/>
+    <w:rsid w:val="003F1017"/>
+    <w:pPr>
+      <w:tabs>
+        <w:tab w:val="center" w:pos="4680"/>
+        <w:tab w:val="right" w:pos="9360"/>
+      </w:tabs>
+    </w:pPr>
+  </w:style>
+  <w:style w:type="character" w:customStyle="1" w:styleId="HeaderChar">
+    <w:name w:val="Header Char"/>
+    <w:basedOn w:val="DefaultParagraphFont"/>
+    <w:link w:val="Header"/>
+    <w:uiPriority w:val="99"/>
+    <w:rsid w:val="003F1017"/>
+    <w:rPr>
+      <w:rFonts w:ascii="Calibri" w:eastAsia="Calibri" w:hAnsi="Calibri" w:cs="Calibri"/>
+    </w:rPr>
+  </w:style>
+  <w:style w:type="paragraph" w:styleId="Footer">
+    <w:name w:val="footer"/>
+    <w:basedOn w:val="Normal"/>
+    <w:link w:val="FooterChar"/>
+    <w:uiPriority w:val="99"/>
+    <w:unhideWhenUsed/>
+    <w:rsid w:val="003F1017"/>
+    <w:pPr>
+      <w:tabs>
+        <w:tab w:val="center" w:pos="4680"/>
+        <w:tab w:val="right" w:pos="9360"/>
+      </w:tabs>
+    </w:pPr>
+  </w:style>
+  <w:style w:type="character" w:customStyle="1" w:styleId="FooterChar">
+    <w:name w:val="Footer Char"/>
+    <w:basedOn w:val="DefaultParagraphFont"/>
+    <w:link w:val="Footer"/>
+    <w:uiPriority w:val="99"/>
+    <w:rsid w:val="003F1017"/>
+    <w:rPr>
+      <w:rFonts w:ascii="Calibri" w:eastAsia="Calibri" w:hAnsi="Calibri" w:cs="Calibri"/>
+    </w:rPr>
+  </w:style>
+  <w:style w:type="character" w:styleId="PageNumber">
+    <w:name w:val="page number"/>
+    <w:basedOn w:val="DefaultParagraphFont"/>
+    <w:uiPriority w:val="99"/>
+    <w:semiHidden/>
+    <w:unhideWhenUsed/>
+    <w:rsid w:val="003F1017"/>
+  </w:style>
 </w:styles>
 </file>
 

</xml_diff>